<commit_message>
Updated resume and contant Signed-off-by: martintinku007 <martintinku2022@gmail.com>
</commit_message>
<xml_diff>
--- a/assets/files/V Martin UI Developer.docx
+++ b/assets/files/V Martin UI Developer.docx
@@ -74,7 +74,7 @@
         </w:rPr>
         <w:t xml:space="preserve">Email: </w:t>
       </w:r>
-      <w:hyperlink r:id="rId5">
+      <w:hyperlink r:id="rId7">
         <w:r>
           <w:rPr>
             <w:rFonts w:ascii="Times New Roman" w:eastAsia="Times New Roman" w:hAnsi="Times New Roman" w:cs="Times New Roman"/>
@@ -132,6 +132,32 @@
         </w:rPr>
         <w:t>Location-Austin, Texas</w:t>
       </w:r>
+      <w:r>
+        <w:rPr>
+          <w:rFonts w:ascii="Times New Roman" w:eastAsia="Times New Roman" w:hAnsi="Times New Roman" w:cs="Times New Roman"/>
+          <w:b/>
+          <w:color w:val="000000"/>
+        </w:rPr>
+        <w:br/>
+      </w:r>
+      <w:hyperlink r:id="rId8" w:history="1">
+        <w:r>
+          <w:rPr>
+            <w:rStyle w:val="Hyperlink"/>
+            <w:rFonts w:ascii="Times New Roman" w:eastAsia="Times New Roman" w:hAnsi="Times New Roman" w:cs="Times New Roman"/>
+            <w:b/>
+          </w:rPr>
+          <w:t>https://vasni</w:t>
+        </w:r>
+        <w:r>
+          <w:rPr>
+            <w:rStyle w:val="Hyperlink"/>
+            <w:rFonts w:ascii="Times New Roman" w:eastAsia="Times New Roman" w:hAnsi="Times New Roman" w:cs="Times New Roman"/>
+            <w:b/>
+          </w:rPr>
+          <w:t>martin.github.io/</w:t>
+        </w:r>
+      </w:hyperlink>
     </w:p>
     <w:p>
       <w:pPr>
@@ -267,25 +293,7 @@
           <w:sz w:val="24"/>
           <w:szCs w:val="24"/>
         </w:rPr>
-        <w:t xml:space="preserve"> using </w:t>
-      </w:r>
-      <w:proofErr w:type="spellStart"/>
-      <w:r>
-        <w:rPr>
-          <w:rFonts w:ascii="Times New Roman" w:eastAsia="Times New Roman" w:hAnsi="Times New Roman" w:cs="Times New Roman"/>
-          <w:sz w:val="24"/>
-          <w:szCs w:val="24"/>
-        </w:rPr>
-        <w:t>NestJS</w:t>
-      </w:r>
-      <w:proofErr w:type="spellEnd"/>
-      <w:r>
-        <w:rPr>
-          <w:rFonts w:ascii="Times New Roman" w:eastAsia="Times New Roman" w:hAnsi="Times New Roman" w:cs="Times New Roman"/>
-          <w:sz w:val="24"/>
-          <w:szCs w:val="24"/>
-        </w:rPr>
-        <w:t>, with a focus on building efficient, modular, and maintainable APIs.</w:t>
+        <w:t xml:space="preserve"> using NestJS, with a focus on building efficient, modular, and maintainable APIs.</w:t>
       </w:r>
     </w:p>
     <w:p>
@@ -897,7 +905,6 @@
           <w:b/>
           <w:color w:val="000000"/>
         </w:rPr>
-        <w:lastRenderedPageBreak/>
         <w:t>EXPERIENCE</w:t>
       </w:r>
     </w:p>
@@ -3332,21 +3339,12 @@
           <w:b/>
         </w:rPr>
       </w:pPr>
-      <w:proofErr w:type="spellStart"/>
-      <w:r>
-        <w:rPr>
-          <w:rFonts w:ascii="Times New Roman" w:eastAsia="Times New Roman" w:hAnsi="Times New Roman" w:cs="Times New Roman"/>
-          <w:b/>
-        </w:rPr>
-        <w:t>ValueLabs</w:t>
-      </w:r>
-      <w:proofErr w:type="spellEnd"/>
-      <w:r>
-        <w:rPr>
-          <w:rFonts w:ascii="Times New Roman" w:eastAsia="Times New Roman" w:hAnsi="Times New Roman" w:cs="Times New Roman"/>
-          <w:b/>
-        </w:rPr>
-        <w:t xml:space="preserve">, </w:t>
+      <w:r>
+        <w:rPr>
+          <w:rFonts w:ascii="Times New Roman" w:eastAsia="Times New Roman" w:hAnsi="Times New Roman" w:cs="Times New Roman"/>
+          <w:b/>
+        </w:rPr>
+        <w:t xml:space="preserve">ValueLabs, </w:t>
       </w:r>
       <w:r>
         <w:rPr>
@@ -3440,34 +3438,7 @@
           <w:rFonts w:ascii="Times New Roman" w:eastAsia="Times New Roman" w:hAnsi="Times New Roman" w:cs="Times New Roman"/>
         </w:rPr>
         <w:br/>
-      </w:r>
-      <w:proofErr w:type="spellStart"/>
-      <w:r>
-        <w:rPr>
-          <w:rFonts w:ascii="Times New Roman" w:eastAsia="Times New Roman" w:hAnsi="Times New Roman" w:cs="Times New Roman"/>
-        </w:rPr>
-        <w:t>ValueLabs</w:t>
-      </w:r>
-      <w:proofErr w:type="spellEnd"/>
-      <w:r>
-        <w:rPr>
-          <w:rFonts w:ascii="Times New Roman" w:eastAsia="Times New Roman" w:hAnsi="Times New Roman" w:cs="Times New Roman"/>
-        </w:rPr>
-        <w:t xml:space="preserve"> is a global technology company specializing in IT services and solutions, delivering excellence in digital enablement, software product engineering, and enterprise solutions. With a global presence and a focus on client success, </w:t>
-      </w:r>
-      <w:proofErr w:type="spellStart"/>
-      <w:r>
-        <w:rPr>
-          <w:rFonts w:ascii="Times New Roman" w:eastAsia="Times New Roman" w:hAnsi="Times New Roman" w:cs="Times New Roman"/>
-        </w:rPr>
-        <w:t>ValueLabs</w:t>
-      </w:r>
-      <w:proofErr w:type="spellEnd"/>
-      <w:r>
-        <w:rPr>
-          <w:rFonts w:ascii="Times New Roman" w:eastAsia="Times New Roman" w:hAnsi="Times New Roman" w:cs="Times New Roman"/>
-        </w:rPr>
-        <w:t xml:space="preserve"> is renowned for its cutting-edge solutions across industries, leveraging advanced technologies to drive digital transformation.</w:t>
+        <w:t>ValueLabs is a global technology company specializing in IT services and solutions, delivering excellence in digital enablement, software product engineering, and enterprise solutions. With a global presence and a focus on client success, ValueLabs is renowned for its cutting-edge solutions across industries, leveraging advanced technologies to drive digital transformation.</w:t>
       </w:r>
     </w:p>
     <w:p>
@@ -3495,21 +3466,7 @@
           <w:rFonts w:ascii="Times New Roman" w:eastAsia="Times New Roman" w:hAnsi="Times New Roman" w:cs="Times New Roman"/>
         </w:rPr>
         <w:br/>
-        <w:t xml:space="preserve">At </w:t>
-      </w:r>
-      <w:proofErr w:type="spellStart"/>
-      <w:r>
-        <w:rPr>
-          <w:rFonts w:ascii="Times New Roman" w:eastAsia="Times New Roman" w:hAnsi="Times New Roman" w:cs="Times New Roman"/>
-        </w:rPr>
-        <w:t>ValueLabs</w:t>
-      </w:r>
-      <w:proofErr w:type="spellEnd"/>
-      <w:r>
-        <w:rPr>
-          <w:rFonts w:ascii="Times New Roman" w:eastAsia="Times New Roman" w:hAnsi="Times New Roman" w:cs="Times New Roman"/>
-        </w:rPr>
-        <w:t xml:space="preserve">, I modernized a legacy application into a highly responsive and user-friendly web solution using </w:t>
+        <w:t xml:space="preserve">At ValueLabs, I modernized a legacy application into a highly responsive and user-friendly web solution using </w:t>
       </w:r>
       <w:r>
         <w:rPr>
@@ -4726,17 +4683,8 @@
           <w:rFonts w:ascii="Calibri" w:eastAsia="Times New Roman" w:hAnsi="Calibri" w:cs="Calibri"/>
           <w:color w:val="002451"/>
         </w:rPr>
-        <w:t xml:space="preserve">Nagendra </w:t>
-      </w:r>
-      <w:proofErr w:type="spellStart"/>
-      <w:r>
-        <w:rPr>
-          <w:rFonts w:ascii="Calibri" w:eastAsia="Times New Roman" w:hAnsi="Calibri" w:cs="Calibri"/>
-          <w:color w:val="002451"/>
-        </w:rPr>
-        <w:t>Ayyappu</w:t>
-      </w:r>
-      <w:proofErr w:type="spellEnd"/>
+        <w:t>Nagendra Ayyappu</w:t>
+      </w:r>
     </w:p>
     <w:p>
       <w:pPr>
@@ -4773,7 +4721,7 @@
         </w:rPr>
         <w:t>Email-id: </w:t>
       </w:r>
-      <w:hyperlink r:id="rId6" w:tgtFrame="_blank" w:history="1">
+      <w:hyperlink r:id="rId9" w:tgtFrame="_blank" w:history="1">
         <w:r>
           <w:rPr>
             <w:rFonts w:ascii="Calibri" w:eastAsia="Times New Roman" w:hAnsi="Calibri" w:cs="Calibri"/>
@@ -4820,7 +4768,7 @@
     </w:p>
     <w:p/>
     <w:sectPr>
-      <w:headerReference w:type="default" r:id="rId7"/>
+      <w:headerReference w:type="default" r:id="rId10"/>
       <w:pgSz w:w="12240" w:h="15840"/>
       <w:pgMar w:top="1260" w:right="1720" w:bottom="280" w:left="1340" w:header="916" w:footer="0" w:gutter="0"/>
       <w:pgNumType w:start="1"/>
@@ -4828,6 +4776,44 @@
     </w:sectPr>
   </w:body>
 </w:document>
+</file>
+
+<file path=word/endnotes.xml><?xml version="1.0" encoding="utf-8"?>
+<w:endnotes xmlns:wpc="http://schemas.microsoft.com/office/word/2010/wordprocessingCanvas" xmlns:cx="http://schemas.microsoft.com/office/drawing/2014/chartex" xmlns:cx1="http://schemas.microsoft.com/office/drawing/2015/9/8/chartex" xmlns:cx2="http://schemas.microsoft.com/office/drawing/2015/10/21/chartex" xmlns:cx3="http://schemas.microsoft.com/office/drawing/2016/5/9/chartex" xmlns:cx4="http://schemas.microsoft.com/office/drawing/2016/5/10/chartex" xmlns:cx5="http://schemas.microsoft.com/office/drawing/2016/5/11/chartex" xmlns:cx6="http://schemas.microsoft.com/office/drawing/2016/5/12/chartex" xmlns:cx7="http://schemas.microsoft.com/office/drawing/2016/5/13/chartex" xmlns:cx8="http://schemas.microsoft.com/office/drawing/2016/5/14/chartex" xmlns:mc="http://schemas.openxmlformats.org/markup-compatibility/2006" xmlns:aink="http://schemas.microsoft.com/office/drawing/2016/ink" xmlns:am3d="http://schemas.microsoft.com/office/drawing/2017/model3d" xmlns:o="urn:schemas-microsoft-com:office:office" xmlns:oel="http://schemas.microsoft.com/office/2019/extlst" xmlns:r="http://schemas.openxmlformats.org/officeDocument/2006/relationships" xmlns:m="http://schemas.openxmlformats.org/officeDocument/2006/math" xmlns:v="urn:schemas-microsoft-com:vml" xmlns:wp14="http://schemas.microsoft.com/office/word/2010/wordprocessingDrawing" xmlns:wp="http://schemas.openxmlformats.org/drawingml/2006/wordprocessingDrawing" xmlns:w10="urn:schemas-microsoft-com:office:word" xmlns:w="http://schemas.openxmlformats.org/wordprocessingml/2006/main" xmlns:w14="http://schemas.microsoft.com/office/word/2010/wordml" xmlns:w15="http://schemas.microsoft.com/office/word/2012/wordml" xmlns:w16cex="http://schemas.microsoft.com/office/word/2018/wordml/cex" xmlns:w16cid="http://schemas.microsoft.com/office/word/2016/wordml/cid" xmlns:w16="http://schemas.microsoft.com/office/word/2018/wordml" xmlns:w16du="http://schemas.microsoft.com/office/word/2023/wordml/word16du" xmlns:w16sdtdh="http://schemas.microsoft.com/office/word/2020/wordml/sdtdatahash" xmlns:w16sdtfl="http://schemas.microsoft.com/office/word/2024/wordml/sdtformatlock" xmlns:w16se="http://schemas.microsoft.com/office/word/2015/wordml/symex" xmlns:wpg="http://schemas.microsoft.com/office/word/2010/wordprocessingGroup" xmlns:wpi="http://schemas.microsoft.com/office/word/2010/wordprocessingInk" xmlns:wne="http://schemas.microsoft.com/office/word/2006/wordml" xmlns:wps="http://schemas.microsoft.com/office/word/2010/wordprocessingShape" mc:Ignorable="w14 w15 w16se w16cid w16 w16cex w16sdtdh w16sdtfl w16du wp14">
+  <w:endnote w:type="separator" w:id="-1">
+    <w:p>
+      <w:r>
+        <w:separator/>
+      </w:r>
+    </w:p>
+  </w:endnote>
+  <w:endnote w:type="continuationSeparator" w:id="0">
+    <w:p>
+      <w:r>
+        <w:continuationSeparator/>
+      </w:r>
+    </w:p>
+  </w:endnote>
+</w:endnotes>
+</file>
+
+<file path=word/footnotes.xml><?xml version="1.0" encoding="utf-8"?>
+<w:footnotes xmlns:wpc="http://schemas.microsoft.com/office/word/2010/wordprocessingCanvas" xmlns:cx="http://schemas.microsoft.com/office/drawing/2014/chartex" xmlns:cx1="http://schemas.microsoft.com/office/drawing/2015/9/8/chartex" xmlns:cx2="http://schemas.microsoft.com/office/drawing/2015/10/21/chartex" xmlns:cx3="http://schemas.microsoft.com/office/drawing/2016/5/9/chartex" xmlns:cx4="http://schemas.microsoft.com/office/drawing/2016/5/10/chartex" xmlns:cx5="http://schemas.microsoft.com/office/drawing/2016/5/11/chartex" xmlns:cx6="http://schemas.microsoft.com/office/drawing/2016/5/12/chartex" xmlns:cx7="http://schemas.microsoft.com/office/drawing/2016/5/13/chartex" xmlns:cx8="http://schemas.microsoft.com/office/drawing/2016/5/14/chartex" xmlns:mc="http://schemas.openxmlformats.org/markup-compatibility/2006" xmlns:aink="http://schemas.microsoft.com/office/drawing/2016/ink" xmlns:am3d="http://schemas.microsoft.com/office/drawing/2017/model3d" xmlns:o="urn:schemas-microsoft-com:office:office" xmlns:oel="http://schemas.microsoft.com/office/2019/extlst" xmlns:r="http://schemas.openxmlformats.org/officeDocument/2006/relationships" xmlns:m="http://schemas.openxmlformats.org/officeDocument/2006/math" xmlns:v="urn:schemas-microsoft-com:vml" xmlns:wp14="http://schemas.microsoft.com/office/word/2010/wordprocessingDrawing" xmlns:wp="http://schemas.openxmlformats.org/drawingml/2006/wordprocessingDrawing" xmlns:w10="urn:schemas-microsoft-com:office:word" xmlns:w="http://schemas.openxmlformats.org/wordprocessingml/2006/main" xmlns:w14="http://schemas.microsoft.com/office/word/2010/wordml" xmlns:w15="http://schemas.microsoft.com/office/word/2012/wordml" xmlns:w16cex="http://schemas.microsoft.com/office/word/2018/wordml/cex" xmlns:w16cid="http://schemas.microsoft.com/office/word/2016/wordml/cid" xmlns:w16="http://schemas.microsoft.com/office/word/2018/wordml" xmlns:w16du="http://schemas.microsoft.com/office/word/2023/wordml/word16du" xmlns:w16sdtdh="http://schemas.microsoft.com/office/word/2020/wordml/sdtdatahash" xmlns:w16sdtfl="http://schemas.microsoft.com/office/word/2024/wordml/sdtformatlock" xmlns:w16se="http://schemas.microsoft.com/office/word/2015/wordml/symex" xmlns:wpg="http://schemas.microsoft.com/office/word/2010/wordprocessingGroup" xmlns:wpi="http://schemas.microsoft.com/office/word/2010/wordprocessingInk" xmlns:wne="http://schemas.microsoft.com/office/word/2006/wordml" xmlns:wps="http://schemas.microsoft.com/office/word/2010/wordprocessingShape" mc:Ignorable="w14 w15 w16se w16cid w16 w16cex w16sdtdh w16sdtfl w16du wp14">
+  <w:footnote w:type="separator" w:id="-1">
+    <w:p>
+      <w:r>
+        <w:separator/>
+      </w:r>
+    </w:p>
+  </w:footnote>
+  <w:footnote w:type="continuationSeparator" w:id="0">
+    <w:p>
+      <w:r>
+        <w:continuationSeparator/>
+      </w:r>
+    </w:p>
+  </w:footnote>
+</w:footnotes>
 </file>
 
 <file path=word/header1.xml><?xml version="1.0" encoding="utf-8"?>
@@ -9449,6 +9435,41 @@
       <w:bCs/>
     </w:rPr>
   </w:style>
+  <w:style w:type="character" w:styleId="Hyperlink">
+    <w:name w:val="Hyperlink"/>
+    <w:basedOn w:val="DefaultParagraphFont"/>
+    <w:uiPriority w:val="99"/>
+    <w:unhideWhenUsed/>
+    <w:rsid w:val="00E22053"/>
+    <w:rPr>
+      <w:color w:val="467886" w:themeColor="hyperlink"/>
+      <w:u w:val="single"/>
+    </w:rPr>
+  </w:style>
+  <w:style w:type="character" w:styleId="UnresolvedMention">
+    <w:name w:val="Unresolved Mention"/>
+    <w:basedOn w:val="DefaultParagraphFont"/>
+    <w:uiPriority w:val="99"/>
+    <w:semiHidden/>
+    <w:unhideWhenUsed/>
+    <w:rsid w:val="00E22053"/>
+    <w:rPr>
+      <w:color w:val="605E5C"/>
+      <w:shd w:val="clear" w:color="auto" w:fill="E1DFDD"/>
+    </w:rPr>
+  </w:style>
+  <w:style w:type="character" w:styleId="FollowedHyperlink">
+    <w:name w:val="FollowedHyperlink"/>
+    <w:basedOn w:val="DefaultParagraphFont"/>
+    <w:uiPriority w:val="99"/>
+    <w:semiHidden/>
+    <w:unhideWhenUsed/>
+    <w:rsid w:val="00D74D16"/>
+    <w:rPr>
+      <w:color w:val="96607D" w:themeColor="followedHyperlink"/>
+      <w:u w:val="single"/>
+    </w:rPr>
+  </w:style>
 </w:styles>
 </file>
 

</xml_diff>